<commit_message>
Continued removing dependence on griddata. Added some analysis tools in matlab. Added some documentation for 3D amplification factor. Made a del.f90 for different operation types (+-*/)
</commit_message>
<xml_diff>
--- a/__documentation/Solvers/ADI/2D and 3D Douglas ADI.docx
+++ b/__documentation/Solvers/ADI/2D and 3D Douglas ADI.docx
@@ -13961,19 +13961,7 @@
                 <w:rPr>
                   <w:rFonts w:ascii="Cambria Math" w:eastAsiaTheme="minorEastAsia" w:hAnsi="Cambria Math"/>
                 </w:rPr>
-                <m:t>1-A-B</m:t>
-              </m:r>
-              <m:r>
-                <w:rPr>
-                  <w:rFonts w:ascii="Cambria Math" w:eastAsiaTheme="minorEastAsia" w:hAnsi="Cambria Math"/>
-                </w:rPr>
-                <m:t>+</m:t>
-              </m:r>
-              <m:r>
-                <w:rPr>
-                  <w:rFonts w:ascii="Cambria Math" w:eastAsiaTheme="minorEastAsia" w:hAnsi="Cambria Math"/>
-                </w:rPr>
-                <m:t>AB</m:t>
+                <m:t>1-A-B+AB</m:t>
               </m:r>
             </m:e>
           </m:d>
@@ -13981,19 +13969,7 @@
             <w:rPr>
               <w:rFonts w:ascii="Cambria Math" w:eastAsiaTheme="minorEastAsia" w:hAnsi="Cambria Math"/>
             </w:rPr>
-            <m:t>=1-A-B+AB-C+AC+BC</m:t>
-          </m:r>
-          <m:r>
-            <w:rPr>
-              <w:rFonts w:ascii="Cambria Math" w:eastAsiaTheme="minorEastAsia" w:hAnsi="Cambria Math"/>
-            </w:rPr>
-            <m:t>-</m:t>
-          </m:r>
-          <m:r>
-            <w:rPr>
-              <w:rFonts w:ascii="Cambria Math" w:eastAsiaTheme="minorEastAsia" w:hAnsi="Cambria Math"/>
-            </w:rPr>
-            <m:t>ABC</m:t>
+            <m:t>=1-A-B+AB-C+AC+BC-ABC</m:t>
           </m:r>
         </m:oMath>
       </m:oMathPara>
@@ -14034,13 +14010,7 @@
             <w:rPr>
               <w:rFonts w:ascii="Cambria Math" w:eastAsiaTheme="minorEastAsia" w:hAnsi="Cambria Math"/>
             </w:rPr>
-            <m:t>+AB+AC+BC-</m:t>
-          </m:r>
-          <m:r>
-            <w:rPr>
-              <w:rFonts w:ascii="Cambria Math" w:eastAsiaTheme="minorEastAsia" w:hAnsi="Cambria Math"/>
-            </w:rPr>
-            <m:t>ABC</m:t>
+            <m:t>+AB+AC+BC-ABC</m:t>
           </m:r>
         </m:oMath>
       </m:oMathPara>
@@ -14367,13 +14337,7 @@
                 <w:rPr>
                   <w:rFonts w:ascii="Cambria Math" w:hAnsi="Cambria Math"/>
                 </w:rPr>
-                <m:t>=</m:t>
-              </m:r>
-              <m:r>
-                <w:rPr>
-                  <w:rFonts w:ascii="Cambria Math" w:hAnsi="Cambria Math"/>
-                </w:rPr>
-                <m:t>u</m:t>
+                <m:t>=u</m:t>
               </m:r>
             </m:e>
             <m:sub>
@@ -14381,7 +14345,7 @@
                 <w:rPr>
                   <w:rFonts w:ascii="Cambria Math" w:hAnsi="Cambria Math"/>
                 </w:rPr>
-                <m:t>n+1</m:t>
+                <m:t>n</m:t>
               </m:r>
             </m:sub>
           </m:sSub>
@@ -14574,7 +14538,7 @@
                 <w:rPr>
                   <w:rFonts w:ascii="Cambria Math" w:hAnsi="Cambria Math"/>
                 </w:rPr>
-                <m:t>n+1</m:t>
+                <m:t>n</m:t>
               </m:r>
             </m:sub>
           </m:sSub>
@@ -14901,7 +14865,7 @@
                 <w:rPr>
                   <w:rFonts w:ascii="Cambria Math" w:hAnsi="Cambria Math"/>
                 </w:rPr>
-                <m:t>n+1</m:t>
+                <m:t>n</m:t>
               </m:r>
             </m:sub>
           </m:sSub>
@@ -15102,7 +15066,7 @@
                 <w:rPr>
                   <w:rFonts w:ascii="Cambria Math" w:hAnsi="Cambria Math"/>
                 </w:rPr>
-                <m:t>n+1</m:t>
+                <m:t>n</m:t>
               </m:r>
             </m:sub>
           </m:sSub>
@@ -21942,13 +21906,7 @@
             <w:rPr>
               <w:rFonts w:ascii="Cambria Math" w:eastAsiaTheme="minorEastAsia" w:hAnsi="Cambria Math"/>
             </w:rPr>
-            <m:t>)</m:t>
-          </m:r>
-          <m:r>
-            <w:rPr>
-              <w:rFonts w:ascii="Cambria Math" w:eastAsiaTheme="minorEastAsia" w:hAnsi="Cambria Math"/>
-            </w:rPr>
-            <m:t>-</m:t>
+            <m:t>)-</m:t>
           </m:r>
           <m:r>
             <m:rPr>
@@ -24246,13 +24204,7 @@
             <w:rPr>
               <w:rFonts w:ascii="Cambria Math" w:hAnsi="Cambria Math"/>
             </w:rPr>
-            <m:t>)</m:t>
-          </m:r>
-          <m:r>
-            <w:rPr>
-              <w:rFonts w:ascii="Cambria Math" w:hAnsi="Cambria Math"/>
-            </w:rPr>
-            <m:t>-</m:t>
+            <m:t>)-</m:t>
           </m:r>
           <m:f>
             <m:fPr>
@@ -24927,13 +24879,7 @@
             <w:rPr>
               <w:rFonts w:ascii="Cambria Math" w:hAnsi="Cambria Math"/>
             </w:rPr>
-            <m:t>=</m:t>
-          </m:r>
-          <m:r>
-            <w:rPr>
-              <w:rFonts w:ascii="Cambria Math" w:hAnsi="Cambria Math"/>
-            </w:rPr>
-            <m:t>-</m:t>
+            <m:t>=-</m:t>
           </m:r>
           <m:f>
             <m:fPr>
@@ -28764,13 +28710,7 @@
             <w:rPr>
               <w:rFonts w:ascii="Cambria Math" w:eastAsiaTheme="minorEastAsia" w:hAnsi="Cambria Math"/>
             </w:rPr>
-            <m:t>+2</m:t>
-          </m:r>
-          <m:r>
-            <w:rPr>
-              <w:rFonts w:ascii="Cambria Math" w:eastAsiaTheme="minorEastAsia" w:hAnsi="Cambria Math"/>
-            </w:rPr>
-            <m:t>e</m:t>
+            <m:t>+2e</m:t>
           </m:r>
         </m:oMath>
       </m:oMathPara>
@@ -29942,13 +29882,7 @@
             <w:rPr>
               <w:rFonts w:ascii="Cambria Math" w:eastAsiaTheme="minorEastAsia" w:hAnsi="Cambria Math"/>
             </w:rPr>
-            <m:t>+2</m:t>
-          </m:r>
-          <m:r>
-            <w:rPr>
-              <w:rFonts w:ascii="Cambria Math" w:eastAsiaTheme="minorEastAsia" w:hAnsi="Cambria Math"/>
-            </w:rPr>
-            <m:t>e</m:t>
+            <m:t>+2e</m:t>
           </m:r>
         </m:oMath>
       </m:oMathPara>
@@ -35288,19 +35222,7 @@
                     <w:rPr>
                       <w:rFonts w:ascii="Cambria Math" w:eastAsiaTheme="minorEastAsia" w:hAnsi="Cambria Math"/>
                     </w:rPr>
-                    <m:t>q</m:t>
-                  </m:r>
-                  <m:r>
-                    <w:rPr>
-                      <w:rFonts w:ascii="Cambria Math" w:eastAsiaTheme="minorEastAsia" w:hAnsi="Cambria Math"/>
-                    </w:rPr>
-                    <m:t>π</m:t>
-                  </m:r>
-                  <m:r>
-                    <w:rPr>
-                      <w:rFonts w:ascii="Cambria Math" w:eastAsiaTheme="minorEastAsia" w:hAnsi="Cambria Math"/>
-                    </w:rPr>
-                    <m:t>y</m:t>
+                    <m:t>qπy</m:t>
                   </m:r>
                 </m:e>
               </m:d>
@@ -35341,19 +35263,7 @@
                     <w:rPr>
                       <w:rFonts w:ascii="Cambria Math" w:eastAsiaTheme="minorEastAsia" w:hAnsi="Cambria Math"/>
                     </w:rPr>
-                    <m:t>r</m:t>
-                  </m:r>
-                  <m:r>
-                    <w:rPr>
-                      <w:rFonts w:ascii="Cambria Math" w:eastAsiaTheme="minorEastAsia" w:hAnsi="Cambria Math"/>
-                    </w:rPr>
-                    <m:t>π</m:t>
-                  </m:r>
-                  <m:r>
-                    <w:rPr>
-                      <w:rFonts w:ascii="Cambria Math" w:eastAsiaTheme="minorEastAsia" w:hAnsi="Cambria Math"/>
-                    </w:rPr>
-                    <m:t>z</m:t>
+                    <m:t>rπz</m:t>
                   </m:r>
                 </m:e>
               </m:d>
@@ -35478,19 +35388,7 @@
                     <w:rPr>
                       <w:rFonts w:ascii="Cambria Math" w:eastAsiaTheme="minorEastAsia" w:hAnsi="Cambria Math"/>
                     </w:rPr>
-                    <m:t>q</m:t>
-                  </m:r>
-                  <m:r>
-                    <w:rPr>
-                      <w:rFonts w:ascii="Cambria Math" w:eastAsiaTheme="minorEastAsia" w:hAnsi="Cambria Math"/>
-                    </w:rPr>
-                    <m:t>π</m:t>
-                  </m:r>
-                  <m:r>
-                    <w:rPr>
-                      <w:rFonts w:ascii="Cambria Math" w:eastAsiaTheme="minorEastAsia" w:hAnsi="Cambria Math"/>
-                    </w:rPr>
-                    <m:t>y</m:t>
+                    <m:t>qπy</m:t>
                   </m:r>
                 </m:e>
               </m:d>
@@ -35531,19 +35429,7 @@
                     <w:rPr>
                       <w:rFonts w:ascii="Cambria Math" w:eastAsiaTheme="minorEastAsia" w:hAnsi="Cambria Math"/>
                     </w:rPr>
-                    <m:t>r</m:t>
-                  </m:r>
-                  <m:r>
-                    <w:rPr>
-                      <w:rFonts w:ascii="Cambria Math" w:eastAsiaTheme="minorEastAsia" w:hAnsi="Cambria Math"/>
-                    </w:rPr>
-                    <m:t>π</m:t>
-                  </m:r>
-                  <m:r>
-                    <w:rPr>
-                      <w:rFonts w:ascii="Cambria Math" w:eastAsiaTheme="minorEastAsia" w:hAnsi="Cambria Math"/>
-                    </w:rPr>
-                    <m:t>z</m:t>
+                    <m:t>rπz</m:t>
                   </m:r>
                 </m:e>
               </m:d>
@@ -37109,13 +36995,7 @@
             <w:rPr>
               <w:rFonts w:ascii="Cambria Math" w:eastAsiaTheme="minorEastAsia" w:hAnsi="Cambria Math"/>
             </w:rPr>
-            <m:t>+2</m:t>
-          </m:r>
-          <m:r>
-            <w:rPr>
-              <w:rFonts w:ascii="Cambria Math" w:eastAsiaTheme="minorEastAsia" w:hAnsi="Cambria Math"/>
-            </w:rPr>
-            <m:t>e</m:t>
+            <m:t>+2e</m:t>
           </m:r>
         </m:oMath>
       </m:oMathPara>
@@ -37456,19 +37336,7 @@
                 <w:rPr>
                   <w:rFonts w:ascii="Cambria Math" w:hAnsi="Cambria Math"/>
                 </w:rPr>
-                <m:t>G</m:t>
-              </m:r>
-              <m:r>
-                <w:rPr>
-                  <w:rFonts w:ascii="Cambria Math" w:hAnsi="Cambria Math"/>
-                </w:rPr>
-                <m:t>-</m:t>
-              </m:r>
-              <m:r>
-                <w:rPr>
-                  <w:rFonts w:ascii="Cambria Math" w:hAnsi="Cambria Math"/>
-                </w:rPr>
-                <m:t>1</m:t>
+                <m:t>G-1</m:t>
               </m:r>
               <m:ctrlPr>
                 <w:rPr>

</xml_diff>